<commit_message>
added a few lines
</commit_message>
<xml_diff>
--- a/דוח הצעה.docx
+++ b/דוח הצעה.docx
@@ -156,7 +156,29 @@
           <w:sz w:val="48"/>
           <w:szCs w:val="48"/>
         </w:rPr>
-        <w:t>Task Scheduling For Parallel Computation In Heterogenous Systems</w:t>
+        <w:t xml:space="preserve">Task Scheduling </w:t>
+      </w:r>
+      <w:proofErr w:type="gramStart"/>
+      <w:r>
+        <w:rPr>
+          <w:rFonts w:ascii="David" w:hAnsi="David" w:cs="David"/>
+          <w:b/>
+          <w:bCs/>
+          <w:sz w:val="48"/>
+          <w:szCs w:val="48"/>
+        </w:rPr>
+        <w:t>For</w:t>
+      </w:r>
+      <w:proofErr w:type="gramEnd"/>
+      <w:r>
+        <w:rPr>
+          <w:rFonts w:ascii="David" w:hAnsi="David" w:cs="David"/>
+          <w:b/>
+          <w:bCs/>
+          <w:sz w:val="48"/>
+          <w:szCs w:val="48"/>
+        </w:rPr>
+        <w:t xml:space="preserve"> Parallel Computation In Heterogenous Systems</w:t>
       </w:r>
     </w:p>
     <w:p>
@@ -216,92 +238,92 @@
           <w:szCs w:val="28"/>
           <w:rtl/>
         </w:rPr>
-        <w:t>אליה אטלן</w:t>
-      </w:r>
-    </w:p>
-    <w:p>
-      <w:pPr>
-        <w:spacing w:line="360" w:lineRule="auto"/>
-        <w:rPr>
-          <w:rFonts w:ascii="David" w:hAnsi="David" w:cs="David"/>
+        <w:t xml:space="preserve">אליה </w:t>
+      </w:r>
+      <w:proofErr w:type="spellStart"/>
+      <w:r>
+        <w:rPr>
+          <w:rFonts w:ascii="David" w:hAnsi="David" w:cs="David" w:hint="cs"/>
           <w:b/>
           <w:bCs/>
           <w:sz w:val="28"/>
           <w:szCs w:val="28"/>
           <w:rtl/>
         </w:rPr>
-      </w:pPr>
-      <w:r>
-        <w:rPr>
-          <w:rFonts w:ascii="David" w:hAnsi="David" w:cs="David" w:hint="cs"/>
+        <w:t>אטלן</w:t>
+      </w:r>
+      <w:proofErr w:type="spellEnd"/>
+    </w:p>
+    <w:p>
+      <w:pPr>
+        <w:spacing w:line="360" w:lineRule="auto"/>
+        <w:rPr>
+          <w:rFonts w:ascii="David" w:hAnsi="David" w:cs="David"/>
           <w:b/>
           <w:bCs/>
           <w:sz w:val="28"/>
           <w:szCs w:val="28"/>
           <w:rtl/>
         </w:rPr>
-        <w:t>318757200</w:t>
-      </w:r>
-    </w:p>
-    <w:p>
-      <w:pPr>
-        <w:spacing w:line="360" w:lineRule="auto"/>
-        <w:rPr>
-          <w:rFonts w:ascii="David" w:hAnsi="David" w:cs="David"/>
+      </w:pPr>
+      <w:r>
+        <w:rPr>
+          <w:rFonts w:ascii="David" w:hAnsi="David" w:cs="David" w:hint="cs"/>
           <w:b/>
           <w:bCs/>
           <w:sz w:val="28"/>
           <w:szCs w:val="28"/>
-        </w:rPr>
-      </w:pPr>
-      <w:r>
-        <w:rPr>
-          <w:rFonts w:ascii="David" w:hAnsi="David" w:cs="David" w:hint="cs"/>
+          <w:rtl/>
+        </w:rPr>
+        <w:t>318757200</w:t>
+      </w:r>
+    </w:p>
+    <w:p>
+      <w:pPr>
+        <w:spacing w:line="360" w:lineRule="auto"/>
+        <w:rPr>
+          <w:rFonts w:ascii="David" w:hAnsi="David" w:cs="David"/>
           <w:b/>
           <w:bCs/>
           <w:sz w:val="28"/>
           <w:szCs w:val="28"/>
-          <w:rtl/>
-        </w:rPr>
-        <w:t>אביב זבולוני</w:t>
-      </w:r>
-    </w:p>
-    <w:p>
-      <w:pPr>
-        <w:spacing w:line="360" w:lineRule="auto"/>
-        <w:rPr>
-          <w:rFonts w:ascii="David" w:hAnsi="David" w:cs="David"/>
+        </w:rPr>
+      </w:pPr>
+      <w:r>
+        <w:rPr>
+          <w:rFonts w:ascii="David" w:hAnsi="David" w:cs="David" w:hint="cs"/>
           <w:b/>
           <w:bCs/>
           <w:sz w:val="28"/>
           <w:szCs w:val="28"/>
           <w:rtl/>
         </w:rPr>
-      </w:pPr>
-      <w:r>
-        <w:rPr>
-          <w:rFonts w:ascii="David" w:hAnsi="David" w:cs="David" w:hint="cs"/>
+        <w:t>אביב זבולוני</w:t>
+      </w:r>
+    </w:p>
+    <w:p>
+      <w:pPr>
+        <w:spacing w:line="360" w:lineRule="auto"/>
+        <w:rPr>
+          <w:rFonts w:ascii="David" w:hAnsi="David" w:cs="David"/>
           <w:b/>
           <w:bCs/>
           <w:sz w:val="28"/>
           <w:szCs w:val="28"/>
           <w:rtl/>
         </w:rPr>
-        <w:t>211313333</w:t>
-      </w:r>
-    </w:p>
-    <w:p>
-      <w:pPr>
-        <w:spacing w:line="360" w:lineRule="auto"/>
-        <w:rPr>
-          <w:rFonts w:ascii="David" w:hAnsi="David" w:cs="David"/>
+      </w:pPr>
+      <w:r>
+        <w:rPr>
+          <w:rFonts w:ascii="David" w:hAnsi="David" w:cs="David" w:hint="cs"/>
           <w:b/>
           <w:bCs/>
           <w:sz w:val="28"/>
           <w:szCs w:val="28"/>
           <w:rtl/>
         </w:rPr>
-      </w:pPr>
+        <w:t>211313333</w:t>
+      </w:r>
     </w:p>
     <w:p>
       <w:pPr>
@@ -332,7 +354,6 @@
     <w:p>
       <w:pPr>
         <w:spacing w:line="360" w:lineRule="auto"/>
-        <w:jc w:val="left"/>
         <w:rPr>
           <w:rFonts w:ascii="David" w:hAnsi="David" w:cs="David"/>
           <w:b/>
@@ -342,7 +363,11 @@
           <w:rtl/>
         </w:rPr>
       </w:pPr>
-      <w:r>
+    </w:p>
+    <w:p>
+      <w:pPr>
+        <w:spacing w:line="360" w:lineRule="auto"/>
+        <w:jc w:val="left"/>
         <w:rPr>
           <w:rFonts w:ascii="David" w:hAnsi="David" w:cs="David"/>
           <w:b/>
@@ -351,63 +376,86 @@
           <w:szCs w:val="28"/>
           <w:rtl/>
         </w:rPr>
-        <w:t>מנחה אקדמי</w:t>
-      </w:r>
-      <w:r>
-        <w:rPr>
-          <w:rFonts w:ascii="David" w:hAnsi="David" w:cs="David" w:hint="cs"/>
+      </w:pPr>
+      <w:r>
+        <w:rPr>
+          <w:rFonts w:ascii="David" w:hAnsi="David" w:cs="David"/>
           <w:b/>
           <w:bCs/>
           <w:sz w:val="28"/>
           <w:szCs w:val="28"/>
           <w:rtl/>
         </w:rPr>
-        <w:t>/ת</w:t>
-      </w:r>
-      <w:r>
-        <w:rPr>
-          <w:rFonts w:ascii="David" w:hAnsi="David" w:cs="David"/>
+        <w:t>מנחה אקדמי</w:t>
+      </w:r>
+      <w:r>
+        <w:rPr>
+          <w:rFonts w:ascii="David" w:hAnsi="David" w:cs="David" w:hint="cs"/>
           <w:b/>
           <w:bCs/>
           <w:sz w:val="28"/>
           <w:szCs w:val="28"/>
           <w:rtl/>
         </w:rPr>
-        <w:t>: ד</w:t>
-      </w:r>
-      <w:r>
-        <w:rPr>
-          <w:rFonts w:ascii="David" w:hAnsi="David" w:cs="David" w:hint="cs"/>
+        <w:t>/ת</w:t>
+      </w:r>
+      <w:r>
+        <w:rPr>
+          <w:rFonts w:ascii="David" w:hAnsi="David" w:cs="David"/>
           <w:b/>
           <w:bCs/>
           <w:sz w:val="28"/>
           <w:szCs w:val="28"/>
           <w:rtl/>
         </w:rPr>
-        <w:t>"</w:t>
-      </w:r>
-      <w:r>
-        <w:rPr>
-          <w:rFonts w:ascii="David" w:hAnsi="David" w:cs="David"/>
+        <w:t>: ד</w:t>
+      </w:r>
+      <w:r>
+        <w:rPr>
+          <w:rFonts w:ascii="David" w:hAnsi="David" w:cs="David" w:hint="cs"/>
           <w:b/>
           <w:bCs/>
           <w:sz w:val="28"/>
           <w:szCs w:val="28"/>
           <w:rtl/>
         </w:rPr>
-        <w:t>ר</w:t>
-      </w:r>
-      <w:r>
-        <w:rPr>
-          <w:rFonts w:ascii="David" w:hAnsi="David" w:cs="David" w:hint="cs"/>
+        <w:t>"</w:t>
+      </w:r>
+      <w:r>
+        <w:rPr>
+          <w:rFonts w:ascii="David" w:hAnsi="David" w:cs="David"/>
           <w:b/>
           <w:bCs/>
           <w:sz w:val="28"/>
           <w:szCs w:val="28"/>
           <w:rtl/>
         </w:rPr>
-        <w:t xml:space="preserve"> צור לוריה</w:t>
-      </w:r>
+        <w:t>ר</w:t>
+      </w:r>
+      <w:r>
+        <w:rPr>
+          <w:rFonts w:ascii="David" w:hAnsi="David" w:cs="David" w:hint="cs"/>
+          <w:b/>
+          <w:bCs/>
+          <w:sz w:val="28"/>
+          <w:szCs w:val="28"/>
+          <w:rtl/>
+        </w:rPr>
+        <w:t xml:space="preserve"> צור </w:t>
+      </w:r>
+      <w:proofErr w:type="spellStart"/>
+      <w:r>
+        <w:rPr>
+          <w:rFonts w:ascii="David" w:hAnsi="David" w:cs="David" w:hint="cs"/>
+          <w:b/>
+          <w:bCs/>
+          <w:sz w:val="28"/>
+          <w:szCs w:val="28"/>
+          <w:rtl/>
+        </w:rPr>
+        <w:t>לוריה</w:t>
+      </w:r>
+      <w:proofErr w:type="spellEnd"/>
       <w:r>
         <w:rPr>
           <w:rFonts w:ascii="David" w:hAnsi="David" w:cs="David"/>
@@ -1029,7 +1077,27 @@
                 <w:szCs w:val="24"/>
                 <w:rtl/>
               </w:rPr>
-              <w:t>של שיר גולה שכותרתו "אופטימיזציית המתזמן עבור מחשוב מקבילי בזמן אמת".</w:t>
+              <w:t>של שיר גולה שכותרתו "</w:t>
+            </w:r>
+            <w:proofErr w:type="spellStart"/>
+            <w:r>
+              <w:rPr>
+                <w:rFonts w:ascii="David" w:hAnsi="David" w:cs="David" w:hint="cs"/>
+                <w:sz w:val="24"/>
+                <w:szCs w:val="24"/>
+                <w:rtl/>
+              </w:rPr>
+              <w:t>אופטימיזציית</w:t>
+            </w:r>
+            <w:proofErr w:type="spellEnd"/>
+            <w:r>
+              <w:rPr>
+                <w:rFonts w:ascii="David" w:hAnsi="David" w:cs="David" w:hint="cs"/>
+                <w:sz w:val="24"/>
+                <w:szCs w:val="24"/>
+                <w:rtl/>
+              </w:rPr>
+              <w:t xml:space="preserve"> המתזמן עבור מחשוב מקבילי בזמן אמת".</w:t>
             </w:r>
             <w:r>
               <w:rPr>
@@ -1862,6 +1930,7 @@
         </w:rPr>
         <w:t xml:space="preserve">* </w:t>
       </w:r>
+      <w:proofErr w:type="spellStart"/>
       <w:r>
         <w:rPr>
           <w:rFonts w:ascii="David" w:hAnsi="David" w:cs="David"/>
@@ -1876,6 +1945,7 @@
         </w:rPr>
         <w:t>prec</w:t>
       </w:r>
+      <w:proofErr w:type="spellEnd"/>
       <w:r>
         <w:rPr>
           <w:rFonts w:ascii="David" w:hAnsi="David" w:cs="David" w:hint="cs"/>
@@ -1901,11 +1971,11 @@
           <w:szCs w:val="24"/>
           <w:rtl/>
         </w:rPr>
-        <w:t xml:space="preserve"> תחילת ריצה של משימה יכולה להיות תלויה </w:t>
-      </w:r>
-      <w:r>
-        <w:rPr>
-          <w:rFonts w:ascii="David" w:hAnsi="David" w:cs="David" w:hint="cs"/>
+        <w:t xml:space="preserve"> תחילת ריצה של משימה יכולה להיות תלויה בהשלמת </w:t>
+      </w:r>
+      <w:r>
+        <w:rPr>
+          <w:rFonts w:ascii="David" w:hAnsi="David" w:cs="David"/>
           <w:i w:val="0"/>
           <w:iCs w:val="0"/>
           <w:color w:val="auto"/>
@@ -1913,7 +1983,7 @@
           <w:szCs w:val="24"/>
           <w:rtl/>
         </w:rPr>
-        <w:t>בהשלמת</w:t>
+        <w:br/>
       </w:r>
       <w:r>
         <w:rPr>
@@ -1925,55 +1995,7 @@
           <w:szCs w:val="24"/>
           <w:rtl/>
         </w:rPr>
-        <w:t xml:space="preserve"> </w:t>
-      </w:r>
-      <w:r>
-        <w:rPr>
-          <w:rFonts w:ascii="David" w:hAnsi="David" w:cs="David"/>
-          <w:i w:val="0"/>
-          <w:iCs w:val="0"/>
-          <w:color w:val="auto"/>
-          <w:sz w:val="24"/>
-          <w:szCs w:val="24"/>
-          <w:rtl/>
-        </w:rPr>
-        <w:br/>
-      </w:r>
-      <w:r>
-        <w:rPr>
-          <w:rFonts w:ascii="David" w:hAnsi="David" w:cs="David" w:hint="cs"/>
-          <w:i w:val="0"/>
-          <w:iCs w:val="0"/>
-          <w:color w:val="auto"/>
-          <w:sz w:val="24"/>
-          <w:szCs w:val="24"/>
-          <w:rtl/>
-        </w:rPr>
-        <w:t xml:space="preserve">                        </w:t>
-      </w:r>
-      <w:r>
-        <w:rPr>
-          <w:rFonts w:ascii="David" w:hAnsi="David" w:cs="David" w:hint="cs"/>
-          <w:i w:val="0"/>
-          <w:iCs w:val="0"/>
-          <w:color w:val="auto"/>
-          <w:sz w:val="24"/>
-          <w:szCs w:val="24"/>
-          <w:rtl/>
-        </w:rPr>
-        <w:t>משימה\משימות</w:t>
-      </w:r>
-      <w:r>
-        <w:rPr>
-          <w:rFonts w:ascii="David" w:hAnsi="David" w:cs="David" w:hint="cs"/>
-          <w:i w:val="0"/>
-          <w:iCs w:val="0"/>
-          <w:color w:val="auto"/>
-          <w:sz w:val="24"/>
-          <w:szCs w:val="24"/>
-          <w:rtl/>
-        </w:rPr>
-        <w:t xml:space="preserve"> אחרות.</w:t>
+        <w:t xml:space="preserve">                        משימה\משימות אחרות.</w:t>
       </w:r>
     </w:p>
     <w:p>
@@ -2051,7 +2073,7 @@
         <w:ind w:firstLine="576"/>
         <w:jc w:val="left"/>
         <w:rPr>
-          <w:rFonts w:ascii="David" w:hAnsi="David" w:cs="David" w:hint="cs"/>
+          <w:rFonts w:ascii="David" w:hAnsi="David" w:cs="David"/>
           <w:i w:val="0"/>
           <w:iCs w:val="0"/>
           <w:color w:val="auto"/>
@@ -2248,7 +2270,33 @@
           <w:szCs w:val="24"/>
           <w:rtl/>
         </w:rPr>
-        <w:t xml:space="preserve">                                              שווים, או חלק מקבוצה מסויימת. </w:t>
+        <w:t xml:space="preserve">                                              שווים, או חלק מקבוצה </w:t>
+      </w:r>
+      <w:proofErr w:type="spellStart"/>
+      <w:r>
+        <w:rPr>
+          <w:rFonts w:ascii="David" w:hAnsi="David" w:cs="David" w:hint="cs"/>
+          <w:i w:val="0"/>
+          <w:iCs w:val="0"/>
+          <w:color w:val="auto"/>
+          <w:sz w:val="24"/>
+          <w:szCs w:val="24"/>
+          <w:rtl/>
+        </w:rPr>
+        <w:t>מסויימת</w:t>
+      </w:r>
+      <w:proofErr w:type="spellEnd"/>
+      <w:r>
+        <w:rPr>
+          <w:rFonts w:ascii="David" w:hAnsi="David" w:cs="David" w:hint="cs"/>
+          <w:i w:val="0"/>
+          <w:iCs w:val="0"/>
+          <w:color w:val="auto"/>
+          <w:sz w:val="24"/>
+          <w:szCs w:val="24"/>
+          <w:rtl/>
+        </w:rPr>
+        <w:t xml:space="preserve">. </w:t>
       </w:r>
     </w:p>
     <w:p>
@@ -2287,6 +2335,7 @@
         </w:rPr>
         <w:t xml:space="preserve">וכולי, אנחנו נתמקד באילוצים מסוג </w:t>
       </w:r>
+      <w:proofErr w:type="spellStart"/>
       <w:r>
         <w:rPr>
           <w:rFonts w:ascii="David" w:hAnsi="David" w:cs="David"/>
@@ -2298,6 +2347,7 @@
         </w:rPr>
         <w:t>prec</w:t>
       </w:r>
+      <w:proofErr w:type="spellEnd"/>
       <w:r>
         <w:rPr>
           <w:rFonts w:ascii="David" w:hAnsi="David" w:cs="David" w:hint="cs"/>
@@ -2948,29 +2998,7 @@
                   <w14:round/>
                 </w14:textOutline>
               </w:rPr>
-              <m:t>j</m:t>
-            </m:r>
-            <m:r>
-              <m:rPr>
-                <m:sty m:val="bi"/>
-              </m:rPr>
-              <w:rPr>
-                <w:rFonts w:ascii="Cambria Math" w:hAnsi="Cambria Math" w:cs="David"/>
-                <w:color w:val="000000" w:themeColor="text1"/>
-                <w:sz w:val="24"/>
-                <w:szCs w:val="24"/>
-                <w14:shadow w14:blurRad="38100" w14:dist="19050" w14:dir="2700000" w14:sx="100000" w14:sy="100000" w14:kx="0" w14:ky="0" w14:algn="tl">
-                  <w14:schemeClr w14:val="dk1">
-                    <w14:alpha w14:val="60000"/>
-                  </w14:schemeClr>
-                </w14:shadow>
-                <w14:textOutline w14:w="0" w14:cap="flat" w14:cmpd="sng" w14:algn="ctr">
-                  <w14:noFill/>
-                  <w14:prstDash w14:val="solid"/>
-                  <w14:round/>
-                </w14:textOutline>
-              </w:rPr>
-              <m:t>=0</m:t>
+              <m:t>j=0</m:t>
             </m:r>
           </m:sub>
           <m:sup>
@@ -3436,25 +3464,7 @@
             <w:sz w:val="24"/>
             <w:szCs w:val="24"/>
           </w:rPr>
-          <w:t>[</w:t>
-        </w:r>
-        <w:r>
-          <w:rPr>
-            <w:rStyle w:val="Hyperlink"/>
-            <w:rFonts w:ascii="David" w:hAnsi="David" w:cs="David"/>
-            <w:sz w:val="24"/>
-            <w:szCs w:val="24"/>
-          </w:rPr>
-          <w:t>1</w:t>
-        </w:r>
-        <w:r>
-          <w:rPr>
-            <w:rStyle w:val="Hyperlink"/>
-            <w:rFonts w:ascii="David" w:hAnsi="David" w:cs="David"/>
-            <w:sz w:val="24"/>
-            <w:szCs w:val="24"/>
-          </w:rPr>
-          <w:t>]</w:t>
+          <w:t>[1]</w:t>
         </w:r>
       </w:hyperlink>
       <w:r>
@@ -3573,34 +3583,7 @@
           <w:szCs w:val="24"/>
           <w:rtl/>
         </w:rPr>
-        <w:t xml:space="preserve">לבצע חישובים </w:t>
-      </w:r>
-      <w:r>
-        <w:rPr>
-          <w:rFonts w:ascii="David" w:hAnsi="David" w:cs="David" w:hint="cs"/>
-          <w:sz w:val="24"/>
-          <w:szCs w:val="24"/>
-          <w:rtl/>
-        </w:rPr>
-        <w:t xml:space="preserve">כבדים </w:t>
-      </w:r>
-      <w:r>
-        <w:rPr>
-          <w:rFonts w:ascii="David" w:hAnsi="David" w:cs="David" w:hint="cs"/>
-          <w:sz w:val="24"/>
-          <w:szCs w:val="24"/>
-          <w:rtl/>
-        </w:rPr>
-        <w:t>מרחוק</w:t>
-      </w:r>
-      <w:r>
-        <w:rPr>
-          <w:rFonts w:ascii="David" w:hAnsi="David" w:cs="David" w:hint="cs"/>
-          <w:sz w:val="24"/>
-          <w:szCs w:val="24"/>
-          <w:rtl/>
-        </w:rPr>
-        <w:t xml:space="preserve"> באופן יעיל יותר (ללא צורך ברכישת חומרה מתאימה)</w:t>
+        <w:t>לבצע חישובים כבדים מרחוק באופן יעיל יותר (ללא צורך ברכישת חומרה מתאימה)</w:t>
       </w:r>
       <w:r>
         <w:rPr>
@@ -4270,6 +4253,96 @@
         <w:rPr>
           <w:rFonts w:ascii="David" w:hAnsi="David"/>
           <w:sz w:val="24"/>
+        </w:rPr>
+      </w:pPr>
+      <w:r>
+        <w:rPr>
+          <w:rFonts w:ascii="David" w:hAnsi="David" w:hint="cs"/>
+          <w:sz w:val="24"/>
+          <w:rtl/>
+        </w:rPr>
+        <w:t>האם קיים\קיימים אלגוריתמי קירוב טובים יותר מהחמדן על קלטים\בעיות מהעולם האמיתי?</w:t>
+      </w:r>
+    </w:p>
+    <w:p>
+      <w:pPr>
+        <w:pStyle w:val="ListParagraph"/>
+        <w:numPr>
+          <w:ilvl w:val="0"/>
+          <w:numId w:val="37"/>
+        </w:numPr>
+        <w:spacing w:line="360" w:lineRule="auto"/>
+        <w:rPr>
+          <w:rFonts w:ascii="David" w:hAnsi="David"/>
+          <w:sz w:val="24"/>
+        </w:rPr>
+      </w:pPr>
+      <w:r>
+        <w:rPr>
+          <w:rFonts w:ascii="David" w:hAnsi="David" w:hint="cs"/>
+          <w:sz w:val="24"/>
+          <w:rtl/>
+        </w:rPr>
+        <w:t xml:space="preserve">מהו האלגוריתם הכי טוב לחומרה הספציפית של </w:t>
+      </w:r>
+      <w:r>
+        <w:rPr>
+          <w:rFonts w:ascii="David" w:hAnsi="David"/>
+          <w:sz w:val="24"/>
+        </w:rPr>
+        <w:t>Mobileye</w:t>
+      </w:r>
+      <w:r>
+        <w:rPr>
+          <w:rFonts w:ascii="David" w:hAnsi="David" w:hint="cs"/>
+          <w:sz w:val="24"/>
+          <w:rtl/>
+        </w:rPr>
+        <w:t>?</w:t>
+      </w:r>
+    </w:p>
+    <w:p>
+      <w:pPr>
+        <w:spacing w:line="360" w:lineRule="auto"/>
+        <w:ind w:left="720"/>
+        <w:jc w:val="both"/>
+        <w:rPr>
+          <w:rFonts w:ascii="David" w:hAnsi="David"/>
+          <w:sz w:val="24"/>
+        </w:rPr>
+      </w:pPr>
+    </w:p>
+    <w:p>
+      <w:pPr>
+        <w:spacing w:line="360" w:lineRule="auto"/>
+        <w:ind w:left="720"/>
+        <w:jc w:val="both"/>
+        <w:rPr>
+          <w:rFonts w:ascii="David" w:hAnsi="David"/>
+          <w:sz w:val="24"/>
+        </w:rPr>
+      </w:pPr>
+    </w:p>
+    <w:p>
+      <w:pPr>
+        <w:spacing w:line="360" w:lineRule="auto"/>
+        <w:ind w:left="720"/>
+        <w:jc w:val="both"/>
+        <w:rPr>
+          <w:rFonts w:ascii="David" w:hAnsi="David"/>
+          <w:sz w:val="24"/>
+          <w:rtl/>
+        </w:rPr>
+      </w:pPr>
+    </w:p>
+    <w:p>
+      <w:pPr>
+        <w:spacing w:line="360" w:lineRule="auto"/>
+        <w:ind w:left="720"/>
+        <w:jc w:val="both"/>
+        <w:rPr>
+          <w:rFonts w:ascii="David" w:hAnsi="David"/>
+          <w:sz w:val="24"/>
           <w:rtl/>
         </w:rPr>
       </w:pPr>
@@ -4583,7 +4656,27 @@
           <w:szCs w:val="24"/>
           <w:rtl/>
         </w:rPr>
-        <w:t>3) מציאת היוריסטיקות על מנת לייעל את האלגוריתמים הקיימים.</w:t>
+        <w:t xml:space="preserve">3) מציאת </w:t>
+      </w:r>
+      <w:proofErr w:type="spellStart"/>
+      <w:r>
+        <w:rPr>
+          <w:rFonts w:ascii="David" w:hAnsi="David" w:cs="David" w:hint="cs"/>
+          <w:sz w:val="24"/>
+          <w:szCs w:val="24"/>
+          <w:rtl/>
+        </w:rPr>
+        <w:t>היוריסטיקות</w:t>
+      </w:r>
+      <w:proofErr w:type="spellEnd"/>
+      <w:r>
+        <w:rPr>
+          <w:rFonts w:ascii="David" w:hAnsi="David" w:cs="David" w:hint="cs"/>
+          <w:sz w:val="24"/>
+          <w:szCs w:val="24"/>
+          <w:rtl/>
+        </w:rPr>
+        <w:t xml:space="preserve"> על מנת לייעל את האלגוריתמים הקיימים.</w:t>
       </w:r>
     </w:p>
     <w:p>
@@ -4649,7 +4742,6 @@
           <w:szCs w:val="24"/>
           <w:rtl/>
         </w:rPr>
-        <w:lastRenderedPageBreak/>
         <w:t xml:space="preserve">    לאחר פיתוחו בשפות עיליות. </w:t>
       </w:r>
     </w:p>
@@ -5132,9 +5224,6 @@
     <w:p>
       <w:pPr>
         <w:jc w:val="left"/>
-        <w:rPr>
-          <w:rFonts w:hint="cs"/>
-        </w:rPr>
       </w:pPr>
       <w:r>
         <w:rPr>
@@ -5214,7 +5303,51 @@
           <w:highlight w:val="green"/>
           <w:rtl/>
         </w:rPr>
-        <w:t xml:space="preserve"> (למעט בפרויקטי תעשייה היטק).</w:t>
+        <w:t xml:space="preserve"> (למעט </w:t>
+      </w:r>
+      <w:proofErr w:type="spellStart"/>
+      <w:r>
+        <w:rPr>
+          <w:rFonts w:ascii="David" w:hAnsi="David" w:cs="David" w:hint="cs"/>
+          <w:sz w:val="24"/>
+          <w:szCs w:val="24"/>
+          <w:highlight w:val="green"/>
+          <w:rtl/>
+        </w:rPr>
+        <w:t>בפרויקטי</w:t>
+      </w:r>
+      <w:proofErr w:type="spellEnd"/>
+      <w:r>
+        <w:rPr>
+          <w:rFonts w:ascii="David" w:hAnsi="David" w:cs="David" w:hint="cs"/>
+          <w:sz w:val="24"/>
+          <w:szCs w:val="24"/>
+          <w:highlight w:val="green"/>
+          <w:rtl/>
+        </w:rPr>
+        <w:t xml:space="preserve"> תעשייה </w:t>
+      </w:r>
+      <w:proofErr w:type="spellStart"/>
+      <w:r>
+        <w:rPr>
+          <w:rFonts w:ascii="David" w:hAnsi="David" w:cs="David" w:hint="cs"/>
+          <w:sz w:val="24"/>
+          <w:szCs w:val="24"/>
+          <w:highlight w:val="green"/>
+          <w:rtl/>
+        </w:rPr>
+        <w:t>היטק</w:t>
+      </w:r>
+      <w:proofErr w:type="spellEnd"/>
+      <w:r>
+        <w:rPr>
+          <w:rFonts w:ascii="David" w:hAnsi="David" w:cs="David" w:hint="cs"/>
+          <w:sz w:val="24"/>
+          <w:szCs w:val="24"/>
+          <w:highlight w:val="green"/>
+          <w:rtl/>
+        </w:rPr>
+        <w:t>).</w:t>
       </w:r>
     </w:p>
     <w:p>
@@ -5363,7 +5496,67 @@
           <w:szCs w:val="24"/>
           <w:rtl/>
         </w:rPr>
-        <w:t xml:space="preserve"> היתכנות שימוש בכלים גנריים חזקים קיימים כדי לפתור את הבעיה. לדוגמא: העובדה שאין שירות דואר אלקטרוני ייעודי למוסכניקים, לא מצריכה כתיבת אפליקציה ייעודית עבור דואר למוסכניקים! אין שום דבר שהיה מייחד שירות דואר כזה (או שאין מספיק), והתקנה של תיבת ג'ימייל, בשילוב עם פלאגין צד שלישי שמקונפג בהתאם, פ</w:t>
+        <w:t xml:space="preserve"> היתכנות שימוש בכלים גנריים חזקים קיימים כדי לפתור את הבעיה. לדוגמא: העובדה שאין שירות דואר אלקטרוני ייעודי למוסכניקים, לא מצריכה כתיבת אפליקציה ייעודית עבור דואר למוסכניקים! אין שום דבר שהיה מייחד שירות דואר כזה (או שאין מספיק), והתקנה של תיבת </w:t>
+      </w:r>
+      <w:proofErr w:type="spellStart"/>
+      <w:r>
+        <w:rPr>
+          <w:rFonts w:ascii="David" w:hAnsi="David" w:cs="David"/>
+          <w:sz w:val="24"/>
+          <w:szCs w:val="24"/>
+          <w:rtl/>
+        </w:rPr>
+        <w:t>ג'ימייל</w:t>
+      </w:r>
+      <w:proofErr w:type="spellEnd"/>
+      <w:r>
+        <w:rPr>
+          <w:rFonts w:ascii="David" w:hAnsi="David" w:cs="David"/>
+          <w:sz w:val="24"/>
+          <w:szCs w:val="24"/>
+          <w:rtl/>
+        </w:rPr>
+        <w:t xml:space="preserve">, בשילוב עם </w:t>
+      </w:r>
+      <w:proofErr w:type="spellStart"/>
+      <w:r>
+        <w:rPr>
+          <w:rFonts w:ascii="David" w:hAnsi="David" w:cs="David"/>
+          <w:sz w:val="24"/>
+          <w:szCs w:val="24"/>
+          <w:rtl/>
+        </w:rPr>
+        <w:t>פלאגין</w:t>
+      </w:r>
+      <w:proofErr w:type="spellEnd"/>
+      <w:r>
+        <w:rPr>
+          <w:rFonts w:ascii="David" w:hAnsi="David" w:cs="David"/>
+          <w:sz w:val="24"/>
+          <w:szCs w:val="24"/>
+          <w:rtl/>
+        </w:rPr>
+        <w:t xml:space="preserve"> צד שלישי </w:t>
+      </w:r>
+      <w:proofErr w:type="spellStart"/>
+      <w:r>
+        <w:rPr>
+          <w:rFonts w:ascii="David" w:hAnsi="David" w:cs="David"/>
+          <w:sz w:val="24"/>
+          <w:szCs w:val="24"/>
+          <w:rtl/>
+        </w:rPr>
+        <w:t>שמקונפג</w:t>
+      </w:r>
+      <w:proofErr w:type="spellEnd"/>
+      <w:r>
+        <w:rPr>
+          <w:rFonts w:ascii="David" w:hAnsi="David" w:cs="David"/>
+          <w:sz w:val="24"/>
+          <w:szCs w:val="24"/>
+          <w:rtl/>
+        </w:rPr>
+        <w:t xml:space="preserve"> בהתאם, פ</w:t>
       </w:r>
       <w:r>
         <w:rPr>
@@ -5962,7 +6155,47 @@
           <w:szCs w:val="24"/>
           <w:rtl/>
         </w:rPr>
-        <w:t>כתוב פלאגין צד שלישי שמקונפג בהתאם וכו').</w:t>
+        <w:t xml:space="preserve">כתוב </w:t>
+      </w:r>
+      <w:proofErr w:type="spellStart"/>
+      <w:r>
+        <w:rPr>
+          <w:rFonts w:ascii="David" w:hAnsi="David" w:cs="David"/>
+          <w:sz w:val="24"/>
+          <w:szCs w:val="24"/>
+          <w:rtl/>
+        </w:rPr>
+        <w:t>פלאגין</w:t>
+      </w:r>
+      <w:proofErr w:type="spellEnd"/>
+      <w:r>
+        <w:rPr>
+          <w:rFonts w:ascii="David" w:hAnsi="David" w:cs="David"/>
+          <w:sz w:val="24"/>
+          <w:szCs w:val="24"/>
+          <w:rtl/>
+        </w:rPr>
+        <w:t xml:space="preserve"> צד שלישי </w:t>
+      </w:r>
+      <w:proofErr w:type="spellStart"/>
+      <w:r>
+        <w:rPr>
+          <w:rFonts w:ascii="David" w:hAnsi="David" w:cs="David"/>
+          <w:sz w:val="24"/>
+          <w:szCs w:val="24"/>
+          <w:rtl/>
+        </w:rPr>
+        <w:t>שמקונפג</w:t>
+      </w:r>
+      <w:proofErr w:type="spellEnd"/>
+      <w:r>
+        <w:rPr>
+          <w:rFonts w:ascii="David" w:hAnsi="David" w:cs="David"/>
+          <w:sz w:val="24"/>
+          <w:szCs w:val="24"/>
+          <w:rtl/>
+        </w:rPr>
+        <w:t xml:space="preserve"> בהתאם וכו').</w:t>
       </w:r>
     </w:p>
     <w:p>
@@ -6853,7 +7086,27 @@
                 <w:szCs w:val="20"/>
                 <w:rtl/>
               </w:rPr>
-              <w:t xml:space="preserve"> הכח שלה הוא במידע הקיים.</w:t>
+              <w:t xml:space="preserve"> </w:t>
+            </w:r>
+            <w:proofErr w:type="spellStart"/>
+            <w:r>
+              <w:rPr>
+                <w:rFonts w:ascii="David" w:hAnsi="David" w:cs="David" w:hint="cs"/>
+                <w:sz w:val="20"/>
+                <w:szCs w:val="20"/>
+                <w:rtl/>
+              </w:rPr>
+              <w:t>הכח</w:t>
+            </w:r>
+            <w:proofErr w:type="spellEnd"/>
+            <w:r>
+              <w:rPr>
+                <w:rFonts w:ascii="David" w:hAnsi="David" w:cs="David" w:hint="cs"/>
+                <w:sz w:val="20"/>
+                <w:szCs w:val="20"/>
+                <w:rtl/>
+              </w:rPr>
+              <w:t xml:space="preserve"> שלה הוא במידע הקיים.</w:t>
             </w:r>
           </w:p>
           <w:p>
@@ -7446,7 +7699,27 @@
                 <w:szCs w:val="20"/>
                 <w:rtl/>
               </w:rPr>
-              <w:t xml:space="preserve"> הכח שלה הוא במידע הקיים.</w:t>
+              <w:t xml:space="preserve"> </w:t>
+            </w:r>
+            <w:proofErr w:type="spellStart"/>
+            <w:r>
+              <w:rPr>
+                <w:rFonts w:ascii="David" w:hAnsi="David" w:cs="David" w:hint="cs"/>
+                <w:sz w:val="20"/>
+                <w:szCs w:val="20"/>
+                <w:rtl/>
+              </w:rPr>
+              <w:t>הכח</w:t>
+            </w:r>
+            <w:proofErr w:type="spellEnd"/>
+            <w:r>
+              <w:rPr>
+                <w:rFonts w:ascii="David" w:hAnsi="David" w:cs="David" w:hint="cs"/>
+                <w:sz w:val="20"/>
+                <w:szCs w:val="20"/>
+                <w:rtl/>
+              </w:rPr>
+              <w:t xml:space="preserve"> שלה הוא במידע הקיים.</w:t>
             </w:r>
           </w:p>
           <w:p>
@@ -8307,6 +8580,8 @@
               </w:rPr>
             </w:pPr>
             <w:hyperlink r:id="rId16" w:history="1">
+              <w:proofErr w:type="spellStart"/>
+              <w:proofErr w:type="gramStart"/>
               <w:r>
                 <w:rPr>
                   <w:rStyle w:val="Hyperlink"/>
@@ -8316,6 +8591,8 @@
                 </w:rPr>
                 <w:t>izi.Travel</w:t>
               </w:r>
+              <w:proofErr w:type="spellEnd"/>
+              <w:proofErr w:type="gramEnd"/>
             </w:hyperlink>
           </w:p>
         </w:tc>
@@ -8443,7 +8720,27 @@
                 <w:szCs w:val="20"/>
                 <w:rtl/>
               </w:rPr>
-              <w:t>כולל מוזאיונים.</w:t>
+              <w:t xml:space="preserve">כולל </w:t>
+            </w:r>
+            <w:proofErr w:type="spellStart"/>
+            <w:r>
+              <w:rPr>
+                <w:rFonts w:ascii="David" w:hAnsi="David" w:cs="David" w:hint="cs"/>
+                <w:sz w:val="20"/>
+                <w:szCs w:val="20"/>
+                <w:rtl/>
+              </w:rPr>
+              <w:t>מוזאיונים</w:t>
+            </w:r>
+            <w:proofErr w:type="spellEnd"/>
+            <w:r>
+              <w:rPr>
+                <w:rFonts w:ascii="David" w:hAnsi="David" w:cs="David" w:hint="cs"/>
+                <w:sz w:val="20"/>
+                <w:szCs w:val="20"/>
+                <w:rtl/>
+              </w:rPr>
+              <w:t>.</w:t>
             </w:r>
           </w:p>
           <w:p>
@@ -8761,6 +9058,8 @@
               </w:rPr>
             </w:pPr>
             <w:hyperlink r:id="rId17" w:history="1">
+              <w:proofErr w:type="spellStart"/>
+              <w:proofErr w:type="gramStart"/>
               <w:r>
                 <w:rPr>
                   <w:rStyle w:val="Hyperlink"/>
@@ -8770,6 +9069,8 @@
                 </w:rPr>
                 <w:t>izi.Travel</w:t>
               </w:r>
+              <w:proofErr w:type="spellEnd"/>
+              <w:proofErr w:type="gramEnd"/>
             </w:hyperlink>
           </w:p>
         </w:tc>

</xml_diff>